<commit_message>
Added name and foot pages
</commit_message>
<xml_diff>
--- a/Goals_Stakeholders_Use_Cases_and_Scenarios_iteration-0.docx
+++ b/Goals_Stakeholders_Use_Cases_and_Scenarios_iteration-0.docx
@@ -62,13 +62,7 @@
           <w:sz w:val="24"/>
         </w:rPr>
         <w:tab/>
-        <w:t>The software JOGU is a mobile platform where football amateur players can share experiences. The users of this application can create football games, called events, and invite other users to join and create a game. This app</w:t>
-      </w:r>
-      <w:r>
-        <w:rPr>
-          <w:sz w:val="24"/>
-        </w:rPr>
-        <w:t xml:space="preserve"> permit to share live goals, attendance and results of each event. Each player can also check past games, goals and statistics.</w:t>
+        <w:t>The software JOGU is a mobile platform where football amateur players can share experiences. The users of this application can create football games, called events, and invite other users to join and create a game. This app permit to share live goals, attendance and results of each event. Each player can also check past games, goals and statistics.</w:t>
       </w:r>
     </w:p>
     <w:p>
@@ -107,19 +101,7 @@
         <w:rPr>
           <w:sz w:val="24"/>
         </w:rPr>
-        <w:t xml:space="preserve">This software is a platform of share experience of the amateur football players. The user can create events. To each </w:t>
-      </w:r>
-      <w:r>
-        <w:rPr>
-          <w:sz w:val="24"/>
-        </w:rPr>
-        <w:t>event, other users can be invited and attend. After the users confirm that they will attend the event, the teams are made. All the participants of the event can share stats of the event. The creator of the event is set as an administrator of that event and</w:t>
-      </w:r>
-      <w:r>
-        <w:rPr>
-          <w:sz w:val="24"/>
-        </w:rPr>
-        <w:t xml:space="preserve"> can overwrite any stat publish by the attendees. The administrator can attribute administrator’s permissions to other users on the event.</w:t>
+        <w:t>This software is a platform of share experience of the amateur football players. The user can create events. To each event, other users can be invited and attend. After the users confirm that they will attend the event, the teams are made. All the participants of the event can share stats of the event. The creator of the event is set as an administrator of that event and can overwrite any stat publish by the attendees. The administrator can attribute administrator’s permissions to other users on the event.</w:t>
       </w:r>
     </w:p>
     <w:p>
@@ -149,13 +131,7 @@
         <w:rPr>
           <w:sz w:val="24"/>
         </w:rPr>
-        <w:t>This application is targeting mobile d</w:t>
-      </w:r>
-      <w:r>
-        <w:rPr>
-          <w:sz w:val="24"/>
-        </w:rPr>
-        <w:t>evices (Android and IOS). To publish stats the application needs access to internet but also will permit to consult the stats offline.</w:t>
+        <w:t>This application is targeting mobile devices (Android and IOS). To publish stats the application needs access to internet but also will permit to consult the stats offline.</w:t>
       </w:r>
     </w:p>
     <w:p>
@@ -210,7 +186,7 @@
                     </pic:cNvPicPr>
                   </pic:nvPicPr>
                   <pic:blipFill>
-                    <a:blip r:embed="rId5"/>
+                    <a:blip r:embed="rId8"/>
                     <a:stretch>
                       <a:fillRect/>
                     </a:stretch>
@@ -233,42 +209,6 @@
     </w:p>
     <w:p>
       <w:pPr>
-        <w:spacing w:line="480" w:lineRule="auto"/>
-        <w:ind w:firstLine="720"/>
-        <w:rPr>
-          <w:sz w:val="24"/>
-        </w:rPr>
-      </w:pPr>
-    </w:p>
-    <w:p>
-      <w:pPr>
-        <w:spacing w:line="480" w:lineRule="auto"/>
-        <w:ind w:firstLine="720"/>
-        <w:rPr>
-          <w:sz w:val="24"/>
-        </w:rPr>
-      </w:pPr>
-    </w:p>
-    <w:p>
-      <w:pPr>
-        <w:spacing w:line="480" w:lineRule="auto"/>
-        <w:ind w:firstLine="720"/>
-        <w:rPr>
-          <w:sz w:val="24"/>
-        </w:rPr>
-      </w:pPr>
-    </w:p>
-    <w:p>
-      <w:pPr>
-        <w:spacing w:line="480" w:lineRule="auto"/>
-        <w:ind w:firstLine="720"/>
-        <w:rPr>
-          <w:sz w:val="24"/>
-        </w:rPr>
-      </w:pPr>
-    </w:p>
-    <w:p>
-      <w:pPr>
         <w:pStyle w:val="Heading2"/>
         <w:spacing w:line="480" w:lineRule="auto"/>
       </w:pPr>
@@ -278,6 +218,7 @@
         <w:rPr>
           <w:rFonts w:ascii="Times New Roman" w:hAnsi="Times New Roman"/>
         </w:rPr>
+        <w:lastRenderedPageBreak/>
         <w:t>1.4. Glossary</w:t>
       </w:r>
     </w:p>
@@ -409,10 +350,7 @@
               <w:pStyle w:val="TextBody"/>
             </w:pPr>
             <w:r>
-              <w:t xml:space="preserve">Any amateur football player that use the application </w:t>
-            </w:r>
-            <w:r>
-              <w:t>to create events, attend to events or check stats.</w:t>
+              <w:t>Any amateur football player that use the application to create events, attend to events or check stats.</w:t>
             </w:r>
           </w:p>
         </w:tc>
@@ -516,10 +454,7 @@
               <w:pStyle w:val="TextBody"/>
             </w:pPr>
             <w:r>
-              <w:t xml:space="preserve">In case of incorrect </w:t>
-            </w:r>
-            <w:r>
-              <w:t>stats, the administrator is the user with the permission to alter the stats publish by the users.</w:t>
+              <w:t>In case of incorrect stats, the administrator is the user with the permission to alter the stats publish by the users.</w:t>
             </w:r>
           </w:p>
         </w:tc>
@@ -618,10 +553,7 @@
               <w:pStyle w:val="TextBody"/>
             </w:pPr>
             <w:r>
-              <w:t>Published information that can be goals, attendance or final sc</w:t>
-            </w:r>
-            <w:r>
-              <w:t>ore of the event</w:t>
+              <w:t>Published information that can be goals, attendance or final score of the event</w:t>
             </w:r>
           </w:p>
         </w:tc>
@@ -767,10 +699,7 @@
               <w:pStyle w:val="TextBody"/>
             </w:pPr>
             <w:r>
-              <w:t xml:space="preserve">Information that the user can access about the events, goals, results </w:t>
-            </w:r>
-            <w:r>
-              <w:t>and attendance of past events.</w:t>
+              <w:t>Information that the user can access about the events, goals, results and attendance of past events.</w:t>
             </w:r>
           </w:p>
         </w:tc>
@@ -869,14 +798,10 @@
         <w:rPr>
           <w:sz w:val="24"/>
         </w:rPr>
-        <w:t xml:space="preserve">The relevant stakeholder of this application are the product owner, </w:t>
-      </w:r>
-      <w:r>
-        <w:rPr>
-          <w:sz w:val="24"/>
-        </w:rPr>
-        <w:t>the group of developers and the people that will use the app, both those who interact with its features and users as well as the users who are just viewing and exploring the displayed information.</w:t>
-      </w:r>
+        <w:t>The relevant stakeholder of this application are the product owner, the group of developers and the people that will use the app, both those who interact with its features and users as well as the users who are just viewing and exploring the displayed information.</w:t>
+      </w:r>
+      <w:bookmarkStart w:id="11" w:name="_GoBack"/>
+      <w:bookmarkEnd w:id="11"/>
       <w:r>
         <w:br w:type="page"/>
       </w:r>
@@ -888,9 +813,9 @@
           <w:sz w:val="28"/>
         </w:rPr>
       </w:pPr>
-      <w:bookmarkStart w:id="11" w:name="_Toc61315204"/>
-      <w:bookmarkStart w:id="12" w:name="_Toc44676297"/>
-      <w:bookmarkStart w:id="13" w:name="_Toc77487627"/>
+      <w:bookmarkStart w:id="12" w:name="_Toc61315204"/>
+      <w:bookmarkStart w:id="13" w:name="_Toc44676297"/>
+      <w:bookmarkStart w:id="14" w:name="_Toc77487627"/>
       <w:r>
         <w:rPr>
           <w:sz w:val="28"/>
@@ -904,9 +829,9 @@
         </w:rPr>
         <w:tab/>
       </w:r>
-      <w:bookmarkEnd w:id="11"/>
       <w:bookmarkEnd w:id="12"/>
       <w:bookmarkEnd w:id="13"/>
+      <w:bookmarkEnd w:id="14"/>
       <w:r>
         <w:rPr>
           <w:sz w:val="28"/>
@@ -922,8 +847,8 @@
           <w:rFonts w:ascii="Times New Roman" w:hAnsi="Times New Roman"/>
         </w:rPr>
       </w:pPr>
-      <w:bookmarkStart w:id="14" w:name="_Toc77487628"/>
-      <w:bookmarkEnd w:id="14"/>
+      <w:bookmarkStart w:id="15" w:name="_Toc77487628"/>
+      <w:bookmarkEnd w:id="15"/>
       <w:r>
         <w:rPr>
           <w:rFonts w:ascii="Times New Roman" w:hAnsi="Times New Roman"/>
@@ -962,7 +887,7 @@
                     </pic:cNvPicPr>
                   </pic:nvPicPr>
                   <pic:blipFill>
-                    <a:blip r:embed="rId6"/>
+                    <a:blip r:embed="rId9"/>
                     <a:stretch>
                       <a:fillRect/>
                     </a:stretch>
@@ -988,7 +913,7 @@
         <w:pStyle w:val="Caption"/>
         <w:jc w:val="center"/>
       </w:pPr>
-      <w:bookmarkStart w:id="15" w:name="_Toc77487669"/>
+      <w:bookmarkStart w:id="16" w:name="_Toc77487669"/>
       <w:r>
         <w:t xml:space="preserve">Figure </w:t>
       </w:r>
@@ -1007,7 +932,7 @@
       <w:r>
         <w:fldChar w:fldCharType="end"/>
       </w:r>
-      <w:bookmarkEnd w:id="15"/>
+      <w:bookmarkEnd w:id="16"/>
       <w:r>
         <w:t xml:space="preserve"> - System Environment</w:t>
       </w:r>
@@ -1017,7 +942,7 @@
         <w:pStyle w:val="Heading2"/>
         <w:spacing w:line="480" w:lineRule="auto"/>
       </w:pPr>
-      <w:bookmarkStart w:id="16" w:name="_Toc77487648"/>
+      <w:bookmarkStart w:id="17" w:name="_Toc77487648"/>
       <w:r>
         <w:rPr>
           <w:rFonts w:ascii="Times New Roman" w:hAnsi="Times New Roman"/>
@@ -1030,7 +955,7 @@
         </w:rPr>
         <w:tab/>
       </w:r>
-      <w:bookmarkEnd w:id="16"/>
+      <w:bookmarkEnd w:id="17"/>
       <w:r>
         <w:rPr>
           <w:rFonts w:ascii="Times New Roman" w:hAnsi="Times New Roman"/>
@@ -1077,13 +1002,7 @@
         <w:rPr>
           <w:sz w:val="24"/>
         </w:rPr>
-        <w:t xml:space="preserve"> and the Administrator. The Administrator is a user with more permissions. Any user can only access the applications through login. T</w:t>
-      </w:r>
-      <w:r>
-        <w:rPr>
-          <w:sz w:val="24"/>
-        </w:rPr>
-        <w:t>he login can be by email and password or using the social session of Google or Facebook.</w:t>
+        <w:t xml:space="preserve"> and the Administrator. The Administrator is a user with more permissions. Any user can only access the applications through login. The login can be by email and password or using the social session of Google or Facebook.</w:t>
       </w:r>
     </w:p>
     <w:p>
@@ -1108,13 +1027,7 @@
           <w:sz w:val="24"/>
         </w:rPr>
         <w:lastRenderedPageBreak/>
-        <w:t>The administrator is expected to change any incorrect stat of an event. By default,</w:t>
-      </w:r>
-      <w:r>
-        <w:rPr>
-          <w:sz w:val="24"/>
-        </w:rPr>
-        <w:t xml:space="preserve"> user that creates an event is automatically assign as its administrator. The administrator can grant permissions to other users in the event.</w:t>
+        <w:t>The administrator is expected to change any incorrect stat of an event. By default, user that creates an event is automatically assign as its administrator. The administrator can grant permissions to other users in the event.</w:t>
       </w:r>
     </w:p>
     <w:p>
@@ -1125,8 +1038,8 @@
           <w:rFonts w:ascii="Times New Roman" w:hAnsi="Times New Roman"/>
         </w:rPr>
       </w:pPr>
-      <w:bookmarkStart w:id="17" w:name="_Toc77487629"/>
-      <w:bookmarkEnd w:id="17"/>
+      <w:bookmarkStart w:id="18" w:name="_Toc77487629"/>
+      <w:bookmarkEnd w:id="18"/>
       <w:r>
         <w:rPr>
           <w:rFonts w:ascii="Times New Roman" w:hAnsi="Times New Roman"/>
@@ -1149,7 +1062,7 @@
           <w:sz w:val="32"/>
         </w:rPr>
       </w:pPr>
-      <w:bookmarkStart w:id="18" w:name="_Toc77487630"/>
+      <w:bookmarkStart w:id="19" w:name="_Toc77487630"/>
       <w:r>
         <w:rPr>
           <w:sz w:val="32"/>
@@ -1162,7 +1075,7 @@
         </w:rPr>
         <w:tab/>
       </w:r>
-      <w:bookmarkEnd w:id="18"/>
+      <w:bookmarkEnd w:id="19"/>
       <w:r>
         <w:rPr>
           <w:sz w:val="32"/>
@@ -1181,7 +1094,7 @@
       <w:pPr>
         <w:pStyle w:val="Heading4"/>
       </w:pPr>
-      <w:bookmarkStart w:id="19" w:name="_Toc77487631"/>
+      <w:bookmarkStart w:id="20" w:name="_Toc77487631"/>
       <w:r>
         <w:rPr>
           <w:b w:val="0"/>
@@ -1195,18 +1108,12 @@
         </w:rPr>
         <w:t xml:space="preserve"> </w:t>
       </w:r>
-      <w:bookmarkEnd w:id="19"/>
+      <w:bookmarkEnd w:id="20"/>
       <w:r>
         <w:rPr>
           <w:sz w:val="24"/>
         </w:rPr>
-        <w:t>The user can login in system to access</w:t>
-      </w:r>
-      <w:r>
-        <w:rPr>
-          <w:sz w:val="24"/>
-        </w:rPr>
-        <w:t xml:space="preserve"> the events and stats</w:t>
+        <w:t>The user can login in system to access the events and stats</w:t>
       </w:r>
       <w:r>
         <w:fldChar w:fldCharType="begin"/>
@@ -1268,7 +1175,7 @@
                     </pic:cNvPicPr>
                   </pic:nvPicPr>
                   <pic:blipFill>
-                    <a:blip r:embed="rId7"/>
+                    <a:blip r:embed="rId10"/>
                     <a:stretch>
                       <a:fillRect/>
                     </a:stretch>
@@ -1314,13 +1221,7 @@
         <w:rPr>
           <w:sz w:val="24"/>
         </w:rPr>
-        <w:t>The user first interaction with the application is the login with the system. This login can be made by Email and Password or Google account or Facebook account. In case the user is not re</w:t>
-      </w:r>
-      <w:r>
-        <w:rPr>
-          <w:sz w:val="24"/>
-        </w:rPr>
-        <w:t>gistered, then an email is sent to confirm his identity.</w:t>
+        <w:t>The user first interaction with the application is the login with the system. This login can be made by Email and Password or Google account or Facebook account. In case the user is not registered, then an email is sent to confirm his identity.</w:t>
       </w:r>
     </w:p>
     <w:tbl>
@@ -1407,13 +1308,7 @@
               <w:rPr>
                 <w:sz w:val="24"/>
               </w:rPr>
-              <w:t>The user can login in system to access the events and stats</w:t>
-            </w:r>
-            <w:r>
-              <w:rPr>
-                <w:sz w:val="24"/>
-              </w:rPr>
-              <w:t xml:space="preserve"> </w:t>
+              <w:t xml:space="preserve">The user can login in system to access the events and stats </w:t>
             </w:r>
             <w:r>
               <w:fldChar w:fldCharType="begin"/>
@@ -1637,13 +1532,7 @@
               <w:rPr>
                 <w:sz w:val="24"/>
               </w:rPr>
-              <w:t xml:space="preserve">The user has not yet logon on </w:t>
-            </w:r>
-            <w:r>
-              <w:rPr>
-                <w:sz w:val="24"/>
-              </w:rPr>
-              <w:t>application</w:t>
+              <w:t>The user has not yet logon on application</w:t>
             </w:r>
           </w:p>
         </w:tc>
@@ -1786,13 +1675,7 @@
               <w:rPr>
                 <w:sz w:val="24"/>
               </w:rPr>
-              <w:t xml:space="preserve">The main window of the app </w:t>
-            </w:r>
-            <w:r>
-              <w:rPr>
-                <w:sz w:val="24"/>
-              </w:rPr>
-              <w:t>is shown</w:t>
+              <w:t>The main window of the app is shown</w:t>
             </w:r>
           </w:p>
         </w:tc>
@@ -2062,13 +1945,7 @@
               <w:rPr>
                 <w:sz w:val="24"/>
               </w:rPr>
-              <w:t xml:space="preserve">In case of no internet, the system message user that cannot proceed without </w:t>
-            </w:r>
-            <w:r>
-              <w:rPr>
-                <w:sz w:val="24"/>
-              </w:rPr>
-              <w:t>internet</w:t>
+              <w:t>In case of no internet, the system message user that cannot proceed without internet</w:t>
             </w:r>
           </w:p>
         </w:tc>
@@ -2153,8 +2030,6 @@
           <w:sz w:val="32"/>
         </w:rPr>
       </w:pPr>
-      <w:bookmarkStart w:id="20" w:name="_GoBack"/>
-      <w:bookmarkEnd w:id="20"/>
       <w:r>
         <w:rPr>
           <w:sz w:val="32"/>
@@ -2247,7 +2122,7 @@
                     </pic:cNvPicPr>
                   </pic:nvPicPr>
                   <pic:blipFill>
-                    <a:blip r:embed="rId8"/>
+                    <a:blip r:embed="rId11"/>
                     <a:stretch>
                       <a:fillRect/>
                     </a:stretch>
@@ -2351,14 +2226,7 @@
                 <w:b/>
                 <w:sz w:val="24"/>
               </w:rPr>
-              <w:t xml:space="preserve">Use Case </w:t>
-            </w:r>
-            <w:r>
-              <w:rPr>
-                <w:b/>
-                <w:sz w:val="24"/>
-              </w:rPr>
-              <w:t>Name</w:t>
+              <w:t>Use Case Name</w:t>
             </w:r>
           </w:p>
         </w:tc>
@@ -2695,13 +2563,7 @@
               <w:rPr>
                 <w:sz w:val="24"/>
               </w:rPr>
-              <w:t xml:space="preserve">The system </w:t>
-            </w:r>
-            <w:r>
-              <w:rPr>
-                <w:sz w:val="24"/>
-              </w:rPr>
-              <w:t>verifies information and shows the invite window</w:t>
+              <w:t>The system verifies information and shows the invite window</w:t>
             </w:r>
           </w:p>
           <w:p>
@@ -2879,13 +2741,7 @@
               <w:rPr>
                 <w:sz w:val="24"/>
               </w:rPr>
-              <w:t xml:space="preserve">The user credentials are </w:t>
-            </w:r>
-            <w:r>
-              <w:rPr>
-                <w:sz w:val="24"/>
-              </w:rPr>
-              <w:t>registered in system.</w:t>
+              <w:t>The user credentials are registered in system.</w:t>
             </w:r>
           </w:p>
         </w:tc>
@@ -3156,7 +3012,7 @@
                     </pic:cNvPicPr>
                   </pic:nvPicPr>
                   <pic:blipFill>
-                    <a:blip r:embed="rId9"/>
+                    <a:blip r:embed="rId12"/>
                     <a:stretch>
                       <a:fillRect/>
                     </a:stretch>
@@ -3545,13 +3401,7 @@
               <w:rPr>
                 <w:sz w:val="24"/>
               </w:rPr>
-              <w:t xml:space="preserve">The user has </w:t>
-            </w:r>
-            <w:r>
-              <w:rPr>
-                <w:sz w:val="24"/>
-              </w:rPr>
-              <w:t>already logged on to the system</w:t>
+              <w:t>The user has already logged on to the system</w:t>
             </w:r>
           </w:p>
         </w:tc>
@@ -3711,10 +3561,7 @@
             </w:r>
             <w:r>
               <w:br/>
-              <w:t xml:space="preserve">Inviting a set of </w:t>
-            </w:r>
-            <w:r>
-              <w:t>users; publishing stats;</w:t>
+              <w:t>Inviting a set of users; publishing stats;</w:t>
             </w:r>
           </w:p>
           <w:p>
@@ -4064,7 +3911,7 @@
                     </pic:cNvPicPr>
                   </pic:nvPicPr>
                   <pic:blipFill>
-                    <a:blip r:embed="rId10"/>
+                    <a:blip r:embed="rId13"/>
                     <a:stretch>
                       <a:fillRect/>
                     </a:stretch>
@@ -4654,13 +4501,7 @@
               <w:rPr>
                 <w:sz w:val="24"/>
               </w:rPr>
-              <w:t xml:space="preserve">User will join the </w:t>
-            </w:r>
-            <w:r>
-              <w:rPr>
-                <w:sz w:val="24"/>
-              </w:rPr>
-              <w:t>event as a possible team member.</w:t>
+              <w:t>User will join the event as a possible team member.</w:t>
             </w:r>
           </w:p>
           <w:p>
@@ -4863,13 +4704,7 @@
           <w:sz w:val="32"/>
         </w:rPr>
         <w:tab/>
-        <w:t xml:space="preserve">Publish </w:t>
-      </w:r>
-      <w:r>
-        <w:rPr>
-          <w:sz w:val="32"/>
-        </w:rPr>
-        <w:t>stat use case</w:t>
+        <w:t>Publish stat use case</w:t>
       </w:r>
     </w:p>
     <w:p>
@@ -4970,7 +4805,7 @@
                     </pic:cNvPicPr>
                   </pic:nvPicPr>
                   <pic:blipFill>
-                    <a:blip r:embed="rId11"/>
+                    <a:blip r:embed="rId14"/>
                     <a:stretch>
                       <a:fillRect/>
                     </a:stretch>
@@ -5857,7 +5692,7 @@
                     </pic:cNvPicPr>
                   </pic:nvPicPr>
                   <pic:blipFill>
-                    <a:blip r:embed="rId12"/>
+                    <a:blip r:embed="rId15"/>
                     <a:stretch>
                       <a:fillRect/>
                     </a:stretch>
@@ -6332,13 +6167,7 @@
               <w:rPr>
                 <w:sz w:val="24"/>
               </w:rPr>
-              <w:t xml:space="preserve">The system shows all </w:t>
-            </w:r>
-            <w:r>
-              <w:rPr>
-                <w:sz w:val="24"/>
-              </w:rPr>
-              <w:t xml:space="preserve">stats from </w:t>
+              <w:t xml:space="preserve">The system shows all stats from </w:t>
             </w:r>
             <w:proofErr w:type="spellStart"/>
             <w:proofErr w:type="gramStart"/>
@@ -6710,13 +6539,7 @@
         <w:rPr>
           <w:sz w:val="24"/>
         </w:rPr>
-        <w:t xml:space="preserve">The admin can delegate administrative powers to </w:t>
-      </w:r>
-      <w:r>
-        <w:rPr>
-          <w:sz w:val="24"/>
-        </w:rPr>
-        <w:t>another user.</w:t>
+        <w:t>The admin can delegate administrative powers to another user.</w:t>
       </w:r>
       <w:r>
         <w:fldChar w:fldCharType="begin"/>
@@ -6774,7 +6597,7 @@
                     </pic:cNvPicPr>
                   </pic:nvPicPr>
                   <pic:blipFill>
-                    <a:blip r:embed="rId13"/>
+                    <a:blip r:embed="rId16"/>
                     <a:stretch>
                       <a:fillRect/>
                     </a:stretch>
@@ -6909,13 +6732,7 @@
               <w:rPr>
                 <w:sz w:val="24"/>
               </w:rPr>
-              <w:t>The admin can delegate administrative powers to ano</w:t>
-            </w:r>
-            <w:r>
-              <w:rPr>
-                <w:sz w:val="24"/>
-              </w:rPr>
-              <w:t>ther user.</w:t>
+              <w:t>The admin can delegate administrative powers to another user.</w:t>
             </w:r>
           </w:p>
         </w:tc>
@@ -7199,13 +7016,7 @@
               <w:rPr>
                 <w:sz w:val="24"/>
               </w:rPr>
-              <w:t xml:space="preserve">The administrator chooses </w:t>
-            </w:r>
-            <w:r>
-              <w:rPr>
-                <w:sz w:val="24"/>
-              </w:rPr>
-              <w:t>which users have now administrator rules.</w:t>
+              <w:t>The administrator chooses which users have now administrator rules.</w:t>
             </w:r>
           </w:p>
           <w:p>
@@ -7605,7 +7416,7 @@
                     </pic:cNvPicPr>
                   </pic:nvPicPr>
                   <pic:blipFill>
-                    <a:blip r:embed="rId14"/>
+                    <a:blip r:embed="rId17"/>
                     <a:stretch>
                       <a:fillRect/>
                     </a:stretch>
@@ -7632,14 +7443,7 @@
           <w:b/>
           <w:sz w:val="24"/>
         </w:rPr>
-        <w:t xml:space="preserve">Brief </w:t>
-      </w:r>
-      <w:r>
-        <w:rPr>
-          <w:b/>
-          <w:sz w:val="24"/>
-        </w:rPr>
-        <w:t>Description</w:t>
+        <w:t>Brief Description</w:t>
       </w:r>
     </w:p>
     <w:p>
@@ -7877,13 +7681,7 @@
               <w:rPr>
                 <w:sz w:val="24"/>
               </w:rPr>
-              <w:t xml:space="preserve">On </w:t>
-            </w:r>
-            <w:r>
-              <w:rPr>
-                <w:sz w:val="24"/>
-              </w:rPr>
-              <w:t>participant window, the administrator selects participant and choose option “Change team”</w:t>
+              <w:t>On participant window, the administrator selects participant and choose option “Change team”</w:t>
             </w:r>
           </w:p>
         </w:tc>
@@ -8015,13 +7813,7 @@
               <w:rPr>
                 <w:sz w:val="24"/>
               </w:rPr>
-              <w:t xml:space="preserve">The </w:t>
-            </w:r>
-            <w:r>
-              <w:rPr>
-                <w:sz w:val="24"/>
-              </w:rPr>
-              <w:t>administrator chooses user and selects “Change team”.</w:t>
+              <w:t>The administrator chooses user and selects “Change team”.</w:t>
             </w:r>
           </w:p>
           <w:p>
@@ -8234,13 +8026,7 @@
               <w:rPr>
                 <w:sz w:val="24"/>
               </w:rPr>
-              <w:t xml:space="preserve">The user will only change team when administrator have internet connection or upon its </w:t>
-            </w:r>
-            <w:r>
-              <w:rPr>
-                <w:sz w:val="24"/>
-              </w:rPr>
-              <w:t>re-connection.</w:t>
+              <w:t>The user will only change team when administrator have internet connection or upon its re-connection.</w:t>
             </w:r>
           </w:p>
         </w:tc>
@@ -8443,7 +8229,7 @@
                     </pic:cNvPicPr>
                   </pic:nvPicPr>
                   <pic:blipFill>
-                    <a:blip r:embed="rId15"/>
+                    <a:blip r:embed="rId18"/>
                     <a:stretch>
                       <a:fillRect/>
                     </a:stretch>
@@ -8517,14 +8303,7 @@
           <w:b w:val="0"/>
           <w:sz w:val="24"/>
         </w:rPr>
-        <w:t xml:space="preserve">The user can access his own goals and results from past </w:t>
-      </w:r>
-      <w:r>
-        <w:rPr>
-          <w:b w:val="0"/>
-          <w:sz w:val="24"/>
-        </w:rPr>
-        <w:t>events.</w:t>
+        <w:t>The user can access his own goals and results from past events.</w:t>
       </w:r>
     </w:p>
     <w:tbl>
@@ -8872,13 +8651,7 @@
               <w:rPr>
                 <w:sz w:val="24"/>
               </w:rPr>
-              <w:t xml:space="preserve">The system refresh information </w:t>
-            </w:r>
-            <w:r>
-              <w:rPr>
-                <w:sz w:val="24"/>
-              </w:rPr>
-              <w:t>from internet.</w:t>
+              <w:t>The system refresh information from internet.</w:t>
             </w:r>
           </w:p>
           <w:p>
@@ -9203,6 +8976,8 @@
       </w:r>
     </w:p>
     <w:sectPr>
+      <w:headerReference w:type="default" r:id="rId19"/>
+      <w:footerReference w:type="default" r:id="rId20"/>
       <w:pgSz w:w="12240" w:h="15840"/>
       <w:pgMar w:top="1440" w:right="1440" w:bottom="1440" w:left="1440" w:header="0" w:footer="0" w:gutter="0"/>
       <w:cols w:space="720"/>
@@ -9211,6 +8986,145 @@
     </w:sectPr>
   </w:body>
 </w:document>
+</file>
+
+<file path=word/endnotes.xml><?xml version="1.0" encoding="utf-8"?>
+<w:endnotes xmlns:wpc="http://schemas.microsoft.com/office/word/2010/wordprocessingCanvas" xmlns:cx="http://schemas.microsoft.com/office/drawing/2014/chartex" xmlns:cx1="http://schemas.microsoft.com/office/drawing/2015/9/8/chartex" xmlns:cx2="http://schemas.microsoft.com/office/drawing/2015/10/21/chartex" xmlns:cx3="http://schemas.microsoft.com/office/drawing/2016/5/9/chartex" xmlns:cx4="http://schemas.microsoft.com/office/drawing/2016/5/10/chartex" xmlns:cx5="http://schemas.microsoft.com/office/drawing/2016/5/11/chartex" xmlns:mc="http://schemas.openxmlformats.org/markup-compatibility/2006" xmlns:o="urn:schemas-microsoft-com:office:office" xmlns:r="http://schemas.openxmlformats.org/officeDocument/2006/relationships" xmlns:m="http://schemas.openxmlformats.org/officeDocument/2006/math" xmlns:v="urn:schemas-microsoft-com:vml" xmlns:wp14="http://schemas.microsoft.com/office/word/2010/wordprocessingDrawing" xmlns:wp="http://schemas.openxmlformats.org/drawingml/2006/wordprocessingDrawing" xmlns:w10="urn:schemas-microsoft-com:office:word" xmlns:w="http://schemas.openxmlformats.org/wordprocessingml/2006/main" xmlns:w14="http://schemas.microsoft.com/office/word/2010/wordml" xmlns:w15="http://schemas.microsoft.com/office/word/2012/wordml" xmlns:w16se="http://schemas.microsoft.com/office/word/2015/wordml/symex" xmlns:wpg="http://schemas.microsoft.com/office/word/2010/wordprocessingGroup" xmlns:wpi="http://schemas.microsoft.com/office/word/2010/wordprocessingInk" xmlns:wne="http://schemas.microsoft.com/office/word/2006/wordml" xmlns:wps="http://schemas.microsoft.com/office/word/2010/wordprocessingShape" mc:Ignorable="w14 w15 w16se wp14">
+  <w:endnote w:type="separator" w:id="-1">
+    <w:p>
+      <w:r>
+        <w:separator/>
+      </w:r>
+    </w:p>
+  </w:endnote>
+  <w:endnote w:type="continuationSeparator" w:id="0">
+    <w:p>
+      <w:r>
+        <w:continuationSeparator/>
+      </w:r>
+    </w:p>
+  </w:endnote>
+</w:endnotes>
+</file>
+
+<file path=word/footer1.xml><?xml version="1.0" encoding="utf-8"?>
+<w:ftr xmlns:wpc="http://schemas.microsoft.com/office/word/2010/wordprocessingCanvas" xmlns:cx="http://schemas.microsoft.com/office/drawing/2014/chartex" xmlns:cx1="http://schemas.microsoft.com/office/drawing/2015/9/8/chartex" xmlns:cx2="http://schemas.microsoft.com/office/drawing/2015/10/21/chartex" xmlns:cx3="http://schemas.microsoft.com/office/drawing/2016/5/9/chartex" xmlns:cx4="http://schemas.microsoft.com/office/drawing/2016/5/10/chartex" xmlns:cx5="http://schemas.microsoft.com/office/drawing/2016/5/11/chartex" xmlns:mc="http://schemas.openxmlformats.org/markup-compatibility/2006" xmlns:o="urn:schemas-microsoft-com:office:office" xmlns:r="http://schemas.openxmlformats.org/officeDocument/2006/relationships" xmlns:m="http://schemas.openxmlformats.org/officeDocument/2006/math" xmlns:v="urn:schemas-microsoft-com:vml" xmlns:wp14="http://schemas.microsoft.com/office/word/2010/wordprocessingDrawing" xmlns:wp="http://schemas.openxmlformats.org/drawingml/2006/wordprocessingDrawing" xmlns:w10="urn:schemas-microsoft-com:office:word" xmlns:w="http://schemas.openxmlformats.org/wordprocessingml/2006/main" xmlns:w14="http://schemas.microsoft.com/office/word/2010/wordml" xmlns:w15="http://schemas.microsoft.com/office/word/2012/wordml" xmlns:w16se="http://schemas.microsoft.com/office/word/2015/wordml/symex" xmlns:wpg="http://schemas.microsoft.com/office/word/2010/wordprocessingGroup" xmlns:wpi="http://schemas.microsoft.com/office/word/2010/wordprocessingInk" xmlns:wne="http://schemas.microsoft.com/office/word/2006/wordml" xmlns:wps="http://schemas.microsoft.com/office/word/2010/wordprocessingShape" mc:Ignorable="w14 w15 w16se wp14">
+  <w:sdt>
+    <w:sdtPr>
+      <w:id w:val="318397878"/>
+      <w:docPartObj>
+        <w:docPartGallery w:val="Page Numbers (Bottom of Page)"/>
+        <w:docPartUnique/>
+      </w:docPartObj>
+    </w:sdtPr>
+    <w:sdtEndPr>
+      <w:rPr>
+        <w:noProof/>
+      </w:rPr>
+    </w:sdtEndPr>
+    <w:sdtContent>
+      <w:p>
+        <w:pPr>
+          <w:pStyle w:val="Footer"/>
+          <w:jc w:val="right"/>
+        </w:pPr>
+        <w:r>
+          <w:fldChar w:fldCharType="begin"/>
+        </w:r>
+        <w:r>
+          <w:instrText xml:space="preserve"> PAGE   \* MERGEFORMAT </w:instrText>
+        </w:r>
+        <w:r>
+          <w:fldChar w:fldCharType="separate"/>
+        </w:r>
+        <w:r>
+          <w:rPr>
+            <w:noProof/>
+          </w:rPr>
+          <w:t>6</w:t>
+        </w:r>
+        <w:r>
+          <w:rPr>
+            <w:noProof/>
+          </w:rPr>
+          <w:fldChar w:fldCharType="end"/>
+        </w:r>
+      </w:p>
+    </w:sdtContent>
+  </w:sdt>
+  <w:p>
+    <w:pPr>
+      <w:pStyle w:val="Footer"/>
+    </w:pPr>
+  </w:p>
+</w:ftr>
+</file>
+
+<file path=word/footnotes.xml><?xml version="1.0" encoding="utf-8"?>
+<w:footnotes xmlns:wpc="http://schemas.microsoft.com/office/word/2010/wordprocessingCanvas" xmlns:cx="http://schemas.microsoft.com/office/drawing/2014/chartex" xmlns:cx1="http://schemas.microsoft.com/office/drawing/2015/9/8/chartex" xmlns:cx2="http://schemas.microsoft.com/office/drawing/2015/10/21/chartex" xmlns:cx3="http://schemas.microsoft.com/office/drawing/2016/5/9/chartex" xmlns:cx4="http://schemas.microsoft.com/office/drawing/2016/5/10/chartex" xmlns:cx5="http://schemas.microsoft.com/office/drawing/2016/5/11/chartex" xmlns:mc="http://schemas.openxmlformats.org/markup-compatibility/2006" xmlns:o="urn:schemas-microsoft-com:office:office" xmlns:r="http://schemas.openxmlformats.org/officeDocument/2006/relationships" xmlns:m="http://schemas.openxmlformats.org/officeDocument/2006/math" xmlns:v="urn:schemas-microsoft-com:vml" xmlns:wp14="http://schemas.microsoft.com/office/word/2010/wordprocessingDrawing" xmlns:wp="http://schemas.openxmlformats.org/drawingml/2006/wordprocessingDrawing" xmlns:w10="urn:schemas-microsoft-com:office:word" xmlns:w="http://schemas.openxmlformats.org/wordprocessingml/2006/main" xmlns:w14="http://schemas.microsoft.com/office/word/2010/wordml" xmlns:w15="http://schemas.microsoft.com/office/word/2012/wordml" xmlns:w16se="http://schemas.microsoft.com/office/word/2015/wordml/symex" xmlns:wpg="http://schemas.microsoft.com/office/word/2010/wordprocessingGroup" xmlns:wpi="http://schemas.microsoft.com/office/word/2010/wordprocessingInk" xmlns:wne="http://schemas.microsoft.com/office/word/2006/wordml" xmlns:wps="http://schemas.microsoft.com/office/word/2010/wordprocessingShape" mc:Ignorable="w14 w15 w16se wp14">
+  <w:footnote w:type="separator" w:id="-1">
+    <w:p>
+      <w:r>
+        <w:separator/>
+      </w:r>
+    </w:p>
+  </w:footnote>
+  <w:footnote w:type="continuationSeparator" w:id="0">
+    <w:p>
+      <w:r>
+        <w:continuationSeparator/>
+      </w:r>
+    </w:p>
+  </w:footnote>
+</w:footnotes>
+</file>
+
+<file path=word/header1.xml><?xml version="1.0" encoding="utf-8"?>
+<w:hdr xmlns:wpc="http://schemas.microsoft.com/office/word/2010/wordprocessingCanvas" xmlns:cx="http://schemas.microsoft.com/office/drawing/2014/chartex" xmlns:cx1="http://schemas.microsoft.com/office/drawing/2015/9/8/chartex" xmlns:cx2="http://schemas.microsoft.com/office/drawing/2015/10/21/chartex" xmlns:cx3="http://schemas.microsoft.com/office/drawing/2016/5/9/chartex" xmlns:cx4="http://schemas.microsoft.com/office/drawing/2016/5/10/chartex" xmlns:cx5="http://schemas.microsoft.com/office/drawing/2016/5/11/chartex" xmlns:mc="http://schemas.openxmlformats.org/markup-compatibility/2006" xmlns:o="urn:schemas-microsoft-com:office:office" xmlns:r="http://schemas.openxmlformats.org/officeDocument/2006/relationships" xmlns:m="http://schemas.openxmlformats.org/officeDocument/2006/math" xmlns:v="urn:schemas-microsoft-com:vml" xmlns:wp14="http://schemas.microsoft.com/office/word/2010/wordprocessingDrawing" xmlns:wp="http://schemas.openxmlformats.org/drawingml/2006/wordprocessingDrawing" xmlns:w10="urn:schemas-microsoft-com:office:word" xmlns:w="http://schemas.openxmlformats.org/wordprocessingml/2006/main" xmlns:w14="http://schemas.microsoft.com/office/word/2010/wordml" xmlns:w15="http://schemas.microsoft.com/office/word/2012/wordml" xmlns:w16se="http://schemas.microsoft.com/office/word/2015/wordml/symex" xmlns:wpg="http://schemas.microsoft.com/office/word/2010/wordprocessingGroup" xmlns:wpi="http://schemas.microsoft.com/office/word/2010/wordprocessingInk" xmlns:wne="http://schemas.microsoft.com/office/word/2006/wordml" xmlns:wps="http://schemas.microsoft.com/office/word/2010/wordprocessingShape" mc:Ignorable="w14 w15 w16se wp14">
+  <w:p>
+    <w:pPr>
+      <w:pStyle w:val="Header"/>
+    </w:pPr>
+  </w:p>
+  <w:p>
+    <w:pPr>
+      <w:pStyle w:val="Header"/>
+    </w:pPr>
+  </w:p>
+  <w:p>
+    <w:pPr>
+      <w:pStyle w:val="Header"/>
+    </w:pPr>
+  </w:p>
+  <w:p>
+    <w:pPr>
+      <w:pStyle w:val="Header"/>
+    </w:pPr>
+    <w:r>
+      <w:t>ERMS</w:t>
+    </w:r>
+    <w:r>
+      <w:ptab w:relativeTo="margin" w:alignment="center" w:leader="none"/>
+    </w:r>
+    <w:r>
+      <w:t>JOGU Requirement Engineering</w:t>
+    </w:r>
+    <w:r>
+      <w:ptab w:relativeTo="margin" w:alignment="right" w:leader="none"/>
+    </w:r>
+    <w:r>
+      <w:t xml:space="preserve">Ricardo </w:t>
+    </w:r>
+    <w:proofErr w:type="spellStart"/>
+    <w:r>
+      <w:t>Malafaya</w:t>
+    </w:r>
+    <w:proofErr w:type="spellEnd"/>
+    <w:r>
+      <w:t xml:space="preserve"> and José Esteves</w:t>
+    </w:r>
+  </w:p>
+</w:hdr>
 </file>
 
 <file path=word/numbering.xml><?xml version="1.0" encoding="utf-8"?>
@@ -10560,7 +10474,7 @@
     <w:lsdException w:name="footnote text" w:semiHidden="1" w:unhideWhenUsed="1"/>
     <w:lsdException w:name="annotation text" w:semiHidden="1" w:unhideWhenUsed="1"/>
     <w:lsdException w:name="header" w:semiHidden="1" w:uiPriority="0" w:unhideWhenUsed="1"/>
-    <w:lsdException w:name="footer" w:semiHidden="1" w:uiPriority="0" w:unhideWhenUsed="1"/>
+    <w:lsdException w:name="footer" w:semiHidden="1" w:unhideWhenUsed="1"/>
     <w:lsdException w:name="index heading" w:semiHidden="1" w:uiPriority="0" w:unhideWhenUsed="1"/>
     <w:lsdException w:name="caption" w:semiHidden="1" w:uiPriority="0" w:unhideWhenUsed="1" w:qFormat="1"/>
     <w:lsdException w:name="table of figures" w:semiHidden="1" w:uiPriority="0" w:unhideWhenUsed="1"/>
@@ -11139,6 +11053,7 @@
     <w:name w:val="Footer Char"/>
     <w:basedOn w:val="DefaultParagraphFont"/>
     <w:link w:val="Footer"/>
+    <w:uiPriority w:val="99"/>
     <w:qFormat/>
     <w:rsid w:val="00F62785"/>
     <w:rPr>
@@ -11259,6 +11174,7 @@
     <w:name w:val="footer"/>
     <w:basedOn w:val="Normal"/>
     <w:link w:val="FooterChar"/>
+    <w:uiPriority w:val="99"/>
     <w:rsid w:val="00F62785"/>
     <w:pPr>
       <w:tabs>
@@ -11501,6 +11417,563 @@
     </w:pPr>
   </w:style>
 </w:styles>
+</file>
+
+<file path=word/glossary/document.xml><?xml version="1.0" encoding="utf-8"?>
+<w:glossaryDocument xmlns:wpc="http://schemas.microsoft.com/office/word/2010/wordprocessingCanvas" xmlns:cx="http://schemas.microsoft.com/office/drawing/2014/chartex" xmlns:cx1="http://schemas.microsoft.com/office/drawing/2015/9/8/chartex" xmlns:cx2="http://schemas.microsoft.com/office/drawing/2015/10/21/chartex" xmlns:cx3="http://schemas.microsoft.com/office/drawing/2016/5/9/chartex" xmlns:cx4="http://schemas.microsoft.com/office/drawing/2016/5/10/chartex" xmlns:cx5="http://schemas.microsoft.com/office/drawing/2016/5/11/chartex" xmlns:mc="http://schemas.openxmlformats.org/markup-compatibility/2006" xmlns:o="urn:schemas-microsoft-com:office:office" xmlns:r="http://schemas.openxmlformats.org/officeDocument/2006/relationships" xmlns:m="http://schemas.openxmlformats.org/officeDocument/2006/math" xmlns:v="urn:schemas-microsoft-com:vml" xmlns:wp14="http://schemas.microsoft.com/office/word/2010/wordprocessingDrawing" xmlns:wp="http://schemas.openxmlformats.org/drawingml/2006/wordprocessingDrawing" xmlns:w10="urn:schemas-microsoft-com:office:word" xmlns:w="http://schemas.openxmlformats.org/wordprocessingml/2006/main" xmlns:w14="http://schemas.microsoft.com/office/word/2010/wordml" xmlns:w15="http://schemas.microsoft.com/office/word/2012/wordml" xmlns:w16se="http://schemas.microsoft.com/office/word/2015/wordml/symex" xmlns:wpg="http://schemas.microsoft.com/office/word/2010/wordprocessingGroup" xmlns:wpi="http://schemas.microsoft.com/office/word/2010/wordprocessingInk" xmlns:wne="http://schemas.microsoft.com/office/word/2006/wordml" xmlns:wps="http://schemas.microsoft.com/office/word/2010/wordprocessingShape" mc:Ignorable="w14 w15 w16se wp14"/>
+</file>
+
+<file path=word/glossary/fontTable.xml><?xml version="1.0" encoding="utf-8"?>
+<w:fonts xmlns:mc="http://schemas.openxmlformats.org/markup-compatibility/2006" xmlns:r="http://schemas.openxmlformats.org/officeDocument/2006/relationships" xmlns:w="http://schemas.openxmlformats.org/wordprocessingml/2006/main" xmlns:w14="http://schemas.microsoft.com/office/word/2010/wordml" xmlns:w15="http://schemas.microsoft.com/office/word/2012/wordml" xmlns:w16se="http://schemas.microsoft.com/office/word/2015/wordml/symex" mc:Ignorable="w14 w15 w16se">
+  <w:font w:name="Symbol">
+    <w:panose1 w:val="05050102010706020507"/>
+    <w:charset w:val="02"/>
+    <w:family w:val="roman"/>
+    <w:pitch w:val="variable"/>
+    <w:sig w:usb0="00000000" w:usb1="10000000" w:usb2="00000000" w:usb3="00000000" w:csb0="80000000" w:csb1="00000000"/>
+  </w:font>
+  <w:font w:name="Times New Roman">
+    <w:panose1 w:val="02020603050405020304"/>
+    <w:charset w:val="00"/>
+    <w:family w:val="roman"/>
+    <w:pitch w:val="variable"/>
+    <w:sig w:usb0="E0002AFF" w:usb1="C0007843" w:usb2="00000009" w:usb3="00000000" w:csb0="000001FF" w:csb1="00000000"/>
+  </w:font>
+  <w:font w:name="Courier New">
+    <w:panose1 w:val="02070309020205020404"/>
+    <w:charset w:val="00"/>
+    <w:family w:val="modern"/>
+    <w:pitch w:val="fixed"/>
+    <w:sig w:usb0="E0002EFF" w:usb1="C0007843" w:usb2="00000009" w:usb3="00000000" w:csb0="000001FF" w:csb1="00000000"/>
+  </w:font>
+  <w:font w:name="Wingdings">
+    <w:panose1 w:val="05000000000000000000"/>
+    <w:charset w:val="02"/>
+    <w:family w:val="auto"/>
+    <w:pitch w:val="variable"/>
+    <w:sig w:usb0="00000000" w:usb1="10000000" w:usb2="00000000" w:usb3="00000000" w:csb0="80000000" w:csb1="00000000"/>
+  </w:font>
+  <w:font w:name="Calibri">
+    <w:panose1 w:val="020F0502020204030204"/>
+    <w:charset w:val="00"/>
+    <w:family w:val="swiss"/>
+    <w:pitch w:val="variable"/>
+    <w:sig w:usb0="E00002FF" w:usb1="4000ACFF" w:usb2="00000001" w:usb3="00000000" w:csb0="0000019F" w:csb1="00000000"/>
+  </w:font>
+  <w:font w:name="Arial">
+    <w:panose1 w:val="020B0604020202020204"/>
+    <w:charset w:val="00"/>
+    <w:family w:val="swiss"/>
+    <w:pitch w:val="variable"/>
+    <w:sig w:usb0="E0002AFF" w:usb1="C0007843" w:usb2="00000009" w:usb3="00000000" w:csb0="000001FF" w:csb1="00000000"/>
+  </w:font>
+  <w:font w:name="Liberation Sans">
+    <w:altName w:val="Arial"/>
+    <w:charset w:val="01"/>
+    <w:family w:val="swiss"/>
+    <w:pitch w:val="variable"/>
+  </w:font>
+  <w:font w:name="Source Han Sans CN Regular">
+    <w:panose1 w:val="00000000000000000000"/>
+    <w:charset w:val="00"/>
+    <w:family w:val="roman"/>
+    <w:notTrueType/>
+    <w:pitch w:val="default"/>
+  </w:font>
+  <w:font w:name="Lohit Devanagari">
+    <w:altName w:val="Cambria"/>
+    <w:panose1 w:val="00000000000000000000"/>
+    <w:charset w:val="00"/>
+    <w:family w:val="roman"/>
+    <w:notTrueType/>
+    <w:pitch w:val="default"/>
+  </w:font>
+  <w:font w:name="Calibri Light">
+    <w:panose1 w:val="020F0302020204030204"/>
+    <w:charset w:val="00"/>
+    <w:family w:val="swiss"/>
+    <w:pitch w:val="variable"/>
+    <w:sig w:usb0="A00002EF" w:usb1="4000207B" w:usb2="00000000" w:usb3="00000000" w:csb0="0000009F" w:csb1="00000000"/>
+  </w:font>
+</w:fonts>
+</file>
+
+<file path=word/glossary/settings.xml><?xml version="1.0" encoding="utf-8"?>
+<w:settings xmlns:mc="http://schemas.openxmlformats.org/markup-compatibility/2006" xmlns:o="urn:schemas-microsoft-com:office:office" xmlns:r="http://schemas.openxmlformats.org/officeDocument/2006/relationships" xmlns:m="http://schemas.openxmlformats.org/officeDocument/2006/math" xmlns:v="urn:schemas-microsoft-com:vml" xmlns:w10="urn:schemas-microsoft-com:office:word" xmlns:w="http://schemas.openxmlformats.org/wordprocessingml/2006/main" xmlns:w14="http://schemas.microsoft.com/office/word/2010/wordml" xmlns:w15="http://schemas.microsoft.com/office/word/2012/wordml" xmlns:w16se="http://schemas.microsoft.com/office/word/2015/wordml/symex" xmlns:sl="http://schemas.openxmlformats.org/schemaLibrary/2006/main" mc:Ignorable="w14 w15 w16se">
+  <w:view w:val="normal"/>
+  <w:defaultTabStop w:val="708"/>
+  <w:hyphenationZone w:val="425"/>
+  <w:characterSpacingControl w:val="doNotCompress"/>
+  <w:compat>
+    <w:useFELayout/>
+    <w:compatSetting w:name="compatibilityMode" w:uri="http://schemas.microsoft.com/office/word" w:val="15"/>
+    <w:compatSetting w:name="overrideTableStyleFontSizeAndJustification" w:uri="http://schemas.microsoft.com/office/word" w:val="1"/>
+    <w:compatSetting w:name="enableOpenTypeFeatures" w:uri="http://schemas.microsoft.com/office/word" w:val="1"/>
+    <w:compatSetting w:name="doNotFlipMirrorIndents" w:uri="http://schemas.microsoft.com/office/word" w:val="1"/>
+    <w:compatSetting w:name="differentiateMultirowTableHeaders" w:uri="http://schemas.microsoft.com/office/word" w:val="1"/>
+  </w:compat>
+  <w:rsids>
+    <w:rsidRoot w:val="0030325F"/>
+    <w:rsid w:val="0030325F"/>
+    <w:rsid w:val="006F148F"/>
+  </w:rsids>
+  <m:mathPr>
+    <m:mathFont m:val="Cambria Math"/>
+    <m:brkBin m:val="before"/>
+    <m:brkBinSub m:val="--"/>
+    <m:smallFrac m:val="0"/>
+    <m:dispDef/>
+    <m:lMargin m:val="0"/>
+    <m:rMargin m:val="0"/>
+    <m:defJc m:val="centerGroup"/>
+    <m:wrapIndent m:val="1440"/>
+    <m:intLim m:val="subSup"/>
+    <m:naryLim m:val="undOvr"/>
+  </m:mathPr>
+  <w:themeFontLang w:val="pt-PT"/>
+  <w:clrSchemeMapping w:bg1="light1" w:t1="dark1" w:bg2="light2" w:t2="dark2" w:accent1="accent1" w:accent2="accent2" w:accent3="accent3" w:accent4="accent4" w:accent5="accent5" w:accent6="accent6" w:hyperlink="hyperlink" w:followedHyperlink="followedHyperlink"/>
+  <w:decimalSymbol w:val="."/>
+  <w:listSeparator w:val=";"/>
+  <w15:chartTrackingRefBased/>
+</w:settings>
+</file>
+
+<file path=word/glossary/styles.xml><?xml version="1.0" encoding="utf-8"?>
+<w:styles xmlns:mc="http://schemas.openxmlformats.org/markup-compatibility/2006" xmlns:r="http://schemas.openxmlformats.org/officeDocument/2006/relationships" xmlns:w="http://schemas.openxmlformats.org/wordprocessingml/2006/main" xmlns:w14="http://schemas.microsoft.com/office/word/2010/wordml" xmlns:w15="http://schemas.microsoft.com/office/word/2012/wordml" xmlns:w16se="http://schemas.microsoft.com/office/word/2015/wordml/symex" mc:Ignorable="w14 w15 w16se">
+  <w:docDefaults>
+    <w:rPrDefault>
+      <w:rPr>
+        <w:rFonts w:asciiTheme="minorHAnsi" w:eastAsiaTheme="minorEastAsia" w:hAnsiTheme="minorHAnsi" w:cstheme="minorBidi"/>
+        <w:sz w:val="22"/>
+        <w:szCs w:val="22"/>
+        <w:lang w:val="pt-PT" w:eastAsia="pt-PT" w:bidi="ar-SA"/>
+      </w:rPr>
+    </w:rPrDefault>
+    <w:pPrDefault>
+      <w:pPr>
+        <w:spacing w:after="160" w:line="259" w:lineRule="auto"/>
+      </w:pPr>
+    </w:pPrDefault>
+  </w:docDefaults>
+  <w:latentStyles w:defLockedState="0" w:defUIPriority="99" w:defSemiHidden="0" w:defUnhideWhenUsed="0" w:defQFormat="0" w:count="374">
+    <w:lsdException w:name="Normal" w:uiPriority="0" w:qFormat="1"/>
+    <w:lsdException w:name="heading 1" w:uiPriority="9" w:qFormat="1"/>
+    <w:lsdException w:name="heading 2" w:semiHidden="1" w:uiPriority="9" w:unhideWhenUsed="1" w:qFormat="1"/>
+    <w:lsdException w:name="heading 3" w:semiHidden="1" w:uiPriority="9" w:unhideWhenUsed="1" w:qFormat="1"/>
+    <w:lsdException w:name="heading 4" w:semiHidden="1" w:uiPriority="9" w:unhideWhenUsed="1" w:qFormat="1"/>
+    <w:lsdException w:name="heading 5" w:semiHidden="1" w:uiPriority="9" w:unhideWhenUsed="1" w:qFormat="1"/>
+    <w:lsdException w:name="heading 6" w:semiHidden="1" w:uiPriority="9" w:unhideWhenUsed="1" w:qFormat="1"/>
+    <w:lsdException w:name="heading 7" w:semiHidden="1" w:uiPriority="9" w:unhideWhenUsed="1" w:qFormat="1"/>
+    <w:lsdException w:name="heading 8" w:semiHidden="1" w:uiPriority="9" w:unhideWhenUsed="1" w:qFormat="1"/>
+    <w:lsdException w:name="heading 9" w:semiHidden="1" w:uiPriority="9" w:unhideWhenUsed="1" w:qFormat="1"/>
+    <w:lsdException w:name="index 1" w:semiHidden="1" w:unhideWhenUsed="1"/>
+    <w:lsdException w:name="index 2" w:semiHidden="1" w:unhideWhenUsed="1"/>
+    <w:lsdException w:name="index 3" w:semiHidden="1" w:unhideWhenUsed="1"/>
+    <w:lsdException w:name="index 4" w:semiHidden="1" w:unhideWhenUsed="1"/>
+    <w:lsdException w:name="index 5" w:semiHidden="1" w:unhideWhenUsed="1"/>
+    <w:lsdException w:name="index 6" w:semiHidden="1" w:unhideWhenUsed="1"/>
+    <w:lsdException w:name="index 7" w:semiHidden="1" w:unhideWhenUsed="1"/>
+    <w:lsdException w:name="index 8" w:semiHidden="1" w:unhideWhenUsed="1"/>
+    <w:lsdException w:name="index 9" w:semiHidden="1" w:unhideWhenUsed="1"/>
+    <w:lsdException w:name="toc 1" w:semiHidden="1" w:uiPriority="39" w:unhideWhenUsed="1"/>
+    <w:lsdException w:name="toc 2" w:semiHidden="1" w:uiPriority="39" w:unhideWhenUsed="1"/>
+    <w:lsdException w:name="toc 3" w:semiHidden="1" w:uiPriority="39" w:unhideWhenUsed="1"/>
+    <w:lsdException w:name="toc 4" w:semiHidden="1" w:uiPriority="39" w:unhideWhenUsed="1"/>
+    <w:lsdException w:name="toc 5" w:semiHidden="1" w:uiPriority="39" w:unhideWhenUsed="1"/>
+    <w:lsdException w:name="toc 6" w:semiHidden="1" w:uiPriority="39" w:unhideWhenUsed="1"/>
+    <w:lsdException w:name="toc 7" w:semiHidden="1" w:uiPriority="39" w:unhideWhenUsed="1"/>
+    <w:lsdException w:name="toc 8" w:semiHidden="1" w:uiPriority="39" w:unhideWhenUsed="1"/>
+    <w:lsdException w:name="toc 9" w:semiHidden="1" w:uiPriority="39" w:unhideWhenUsed="1"/>
+    <w:lsdException w:name="Normal Indent" w:semiHidden="1" w:unhideWhenUsed="1"/>
+    <w:lsdException w:name="footnote text" w:semiHidden="1" w:unhideWhenUsed="1"/>
+    <w:lsdException w:name="annotation text" w:semiHidden="1" w:unhideWhenUsed="1"/>
+    <w:lsdException w:name="header" w:semiHidden="1" w:unhideWhenUsed="1"/>
+    <w:lsdException w:name="footer" w:semiHidden="1" w:unhideWhenUsed="1"/>
+    <w:lsdException w:name="index heading" w:semiHidden="1" w:unhideWhenUsed="1"/>
+    <w:lsdException w:name="caption" w:semiHidden="1" w:uiPriority="35" w:unhideWhenUsed="1" w:qFormat="1"/>
+    <w:lsdException w:name="table of figures" w:semiHidden="1" w:unhideWhenUsed="1"/>
+    <w:lsdException w:name="envelope address" w:semiHidden="1" w:unhideWhenUsed="1"/>
+    <w:lsdException w:name="envelope return" w:semiHidden="1" w:unhideWhenUsed="1"/>
+    <w:lsdException w:name="footnote reference" w:semiHidden="1" w:unhideWhenUsed="1"/>
+    <w:lsdException w:name="annotation reference" w:semiHidden="1" w:unhideWhenUsed="1"/>
+    <w:lsdException w:name="line number" w:semiHidden="1" w:unhideWhenUsed="1"/>
+    <w:lsdException w:name="page number" w:semiHidden="1" w:unhideWhenUsed="1"/>
+    <w:lsdException w:name="endnote reference" w:semiHidden="1" w:unhideWhenUsed="1"/>
+    <w:lsdException w:name="endnote text" w:semiHidden="1" w:unhideWhenUsed="1"/>
+    <w:lsdException w:name="table of authorities" w:semiHidden="1" w:unhideWhenUsed="1"/>
+    <w:lsdException w:name="macro" w:semiHidden="1" w:unhideWhenUsed="1"/>
+    <w:lsdException w:name="toa heading" w:semiHidden="1" w:unhideWhenUsed="1"/>
+    <w:lsdException w:name="List" w:semiHidden="1" w:unhideWhenUsed="1"/>
+    <w:lsdException w:name="List Bullet" w:semiHidden="1" w:unhideWhenUsed="1"/>
+    <w:lsdException w:name="List Number" w:semiHidden="1" w:unhideWhenUsed="1"/>
+    <w:lsdException w:name="List 2" w:semiHidden="1" w:unhideWhenUsed="1"/>
+    <w:lsdException w:name="List 3" w:semiHidden="1" w:unhideWhenUsed="1"/>
+    <w:lsdException w:name="List 4" w:semiHidden="1" w:unhideWhenUsed="1"/>
+    <w:lsdException w:name="List 5" w:semiHidden="1" w:unhideWhenUsed="1"/>
+    <w:lsdException w:name="List Bullet 2" w:semiHidden="1" w:unhideWhenUsed="1"/>
+    <w:lsdException w:name="List Bullet 3" w:semiHidden="1" w:unhideWhenUsed="1"/>
+    <w:lsdException w:name="List Bullet 4" w:semiHidden="1" w:unhideWhenUsed="1"/>
+    <w:lsdException w:name="List Bullet 5" w:semiHidden="1" w:unhideWhenUsed="1"/>
+    <w:lsdException w:name="List Number 2" w:semiHidden="1" w:unhideWhenUsed="1"/>
+    <w:lsdException w:name="List Number 3" w:semiHidden="1" w:unhideWhenUsed="1"/>
+    <w:lsdException w:name="List Number 4" w:semiHidden="1" w:unhideWhenUsed="1"/>
+    <w:lsdException w:name="List Number 5" w:semiHidden="1" w:unhideWhenUsed="1"/>
+    <w:lsdException w:name="Title" w:uiPriority="10" w:qFormat="1"/>
+    <w:lsdException w:name="Closing" w:semiHidden="1" w:unhideWhenUsed="1"/>
+    <w:lsdException w:name="Signature" w:semiHidden="1" w:unhideWhenUsed="1"/>
+    <w:lsdException w:name="Default Paragraph Font" w:semiHidden="1" w:uiPriority="1" w:unhideWhenUsed="1"/>
+    <w:lsdException w:name="Body Text" w:semiHidden="1" w:unhideWhenUsed="1"/>
+    <w:lsdException w:name="Body Text Indent" w:semiHidden="1" w:unhideWhenUsed="1"/>
+    <w:lsdException w:name="List Continue" w:semiHidden="1" w:unhideWhenUsed="1"/>
+    <w:lsdException w:name="List Continue 2" w:semiHidden="1" w:unhideWhenUsed="1"/>
+    <w:lsdException w:name="List Continue 3" w:semiHidden="1" w:unhideWhenUsed="1"/>
+    <w:lsdException w:name="List Continue 4" w:semiHidden="1" w:unhideWhenUsed="1"/>
+    <w:lsdException w:name="List Continue 5" w:semiHidden="1" w:unhideWhenUsed="1"/>
+    <w:lsdException w:name="Message Header" w:semiHidden="1" w:unhideWhenUsed="1"/>
+    <w:lsdException w:name="Subtitle" w:uiPriority="11" w:qFormat="1"/>
+    <w:lsdException w:name="Salutation" w:semiHidden="1" w:unhideWhenUsed="1"/>
+    <w:lsdException w:name="Date" w:semiHidden="1" w:unhideWhenUsed="1"/>
+    <w:lsdException w:name="Body Text First Indent" w:semiHidden="1" w:unhideWhenUsed="1"/>
+    <w:lsdException w:name="Body Text First Indent 2" w:semiHidden="1" w:unhideWhenUsed="1"/>
+    <w:lsdException w:name="Note Heading" w:semiHidden="1" w:unhideWhenUsed="1"/>
+    <w:lsdException w:name="Body Text 2" w:semiHidden="1" w:unhideWhenUsed="1"/>
+    <w:lsdException w:name="Body Text 3" w:semiHidden="1" w:unhideWhenUsed="1"/>
+    <w:lsdException w:name="Body Text Indent 2" w:semiHidden="1" w:unhideWhenUsed="1"/>
+    <w:lsdException w:name="Body Text Indent 3" w:semiHidden="1" w:unhideWhenUsed="1"/>
+    <w:lsdException w:name="Block Text" w:semiHidden="1" w:unhideWhenUsed="1"/>
+    <w:lsdException w:name="Hyperlink" w:semiHidden="1" w:unhideWhenUsed="1"/>
+    <w:lsdException w:name="FollowedHyperlink" w:semiHidden="1" w:unhideWhenUsed="1"/>
+    <w:lsdException w:name="Strong" w:uiPriority="22" w:qFormat="1"/>
+    <w:lsdException w:name="Emphasis" w:uiPriority="20" w:qFormat="1"/>
+    <w:lsdException w:name="Document Map" w:semiHidden="1" w:unhideWhenUsed="1"/>
+    <w:lsdException w:name="Plain Text" w:semiHidden="1" w:unhideWhenUsed="1"/>
+    <w:lsdException w:name="E-mail Signature" w:semiHidden="1" w:unhideWhenUsed="1"/>
+    <w:lsdException w:name="HTML Top of Form" w:semiHidden="1" w:unhideWhenUsed="1"/>
+    <w:lsdException w:name="HTML Bottom of Form" w:semiHidden="1" w:unhideWhenUsed="1"/>
+    <w:lsdException w:name="Normal (Web)" w:semiHidden="1" w:unhideWhenUsed="1"/>
+    <w:lsdException w:name="HTML Acronym" w:semiHidden="1" w:unhideWhenUsed="1"/>
+    <w:lsdException w:name="HTML Address" w:semiHidden="1" w:unhideWhenUsed="1"/>
+    <w:lsdException w:name="HTML Cite" w:semiHidden="1" w:unhideWhenUsed="1"/>
+    <w:lsdException w:name="HTML Code" w:semiHidden="1" w:unhideWhenUsed="1"/>
+    <w:lsdException w:name="HTML Definition" w:semiHidden="1" w:unhideWhenUsed="1"/>
+    <w:lsdException w:name="HTML Keyboard" w:semiHidden="1" w:unhideWhenUsed="1"/>
+    <w:lsdException w:name="HTML Preformatted" w:semiHidden="1" w:unhideWhenUsed="1"/>
+    <w:lsdException w:name="HTML Sample" w:semiHidden="1" w:unhideWhenUsed="1"/>
+    <w:lsdException w:name="HTML Typewriter" w:semiHidden="1" w:unhideWhenUsed="1"/>
+    <w:lsdException w:name="HTML Variable" w:semiHidden="1" w:unhideWhenUsed="1"/>
+    <w:lsdException w:name="Normal Table" w:semiHidden="1" w:unhideWhenUsed="1"/>
+    <w:lsdException w:name="annotation subject" w:semiHidden="1" w:unhideWhenUsed="1"/>
+    <w:lsdException w:name="No List" w:semiHidden="1" w:unhideWhenUsed="1"/>
+    <w:lsdException w:name="Outline List 1" w:semiHidden="1" w:unhideWhenUsed="1"/>
+    <w:lsdException w:name="Outline List 2" w:semiHidden="1" w:unhideWhenUsed="1"/>
+    <w:lsdException w:name="Outline List 3" w:semiHidden="1" w:unhideWhenUsed="1"/>
+    <w:lsdException w:name="Table Simple 1" w:semiHidden="1" w:unhideWhenUsed="1"/>
+    <w:lsdException w:name="Table Simple 2" w:semiHidden="1" w:unhideWhenUsed="1"/>
+    <w:lsdException w:name="Table Simple 3" w:semiHidden="1" w:unhideWhenUsed="1"/>
+    <w:lsdException w:name="Table Classic 1" w:semiHidden="1" w:unhideWhenUsed="1"/>
+    <w:lsdException w:name="Table Classic 2" w:semiHidden="1" w:unhideWhenUsed="1"/>
+    <w:lsdException w:name="Table Classic 3" w:semiHidden="1" w:unhideWhenUsed="1"/>
+    <w:lsdException w:name="Table Classic 4" w:semiHidden="1" w:unhideWhenUsed="1"/>
+    <w:lsdException w:name="Table Colorful 1" w:semiHidden="1" w:unhideWhenUsed="1"/>
+    <w:lsdException w:name="Table Colorful 2" w:semiHidden="1" w:unhideWhenUsed="1"/>
+    <w:lsdException w:name="Table Colorful 3" w:semiHidden="1" w:unhideWhenUsed="1"/>
+    <w:lsdException w:name="Table Columns 1" w:semiHidden="1" w:unhideWhenUsed="1"/>
+    <w:lsdException w:name="Table Columns 2" w:semiHidden="1" w:unhideWhenUsed="1"/>
+    <w:lsdException w:name="Table Columns 3" w:semiHidden="1" w:unhideWhenUsed="1"/>
+    <w:lsdException w:name="Table Columns 4" w:semiHidden="1" w:unhideWhenUsed="1"/>
+    <w:lsdException w:name="Table Columns 5" w:semiHidden="1" w:unhideWhenUsed="1"/>
+    <w:lsdException w:name="Table Grid 1" w:semiHidden="1" w:unhideWhenUsed="1"/>
+    <w:lsdException w:name="Table Grid 2" w:semiHidden="1" w:unhideWhenUsed="1"/>
+    <w:lsdException w:name="Table Grid 3" w:semiHidden="1" w:unhideWhenUsed="1"/>
+    <w:lsdException w:name="Table Grid 4" w:semiHidden="1" w:unhideWhenUsed="1"/>
+    <w:lsdException w:name="Table Grid 5" w:semiHidden="1" w:unhideWhenUsed="1"/>
+    <w:lsdException w:name="Table Grid 6" w:semiHidden="1" w:unhideWhenUsed="1"/>
+    <w:lsdException w:name="Table Grid 7" w:semiHidden="1" w:unhideWhenUsed="1"/>
+    <w:lsdException w:name="Table Grid 8" w:semiHidden="1" w:unhideWhenUsed="1"/>
+    <w:lsdException w:name="Table List 1" w:semiHidden="1" w:unhideWhenUsed="1"/>
+    <w:lsdException w:name="Table List 2" w:semiHidden="1" w:unhideWhenUsed="1"/>
+    <w:lsdException w:name="Table List 3" w:semiHidden="1" w:unhideWhenUsed="1"/>
+    <w:lsdException w:name="Table List 4" w:semiHidden="1" w:unhideWhenUsed="1"/>
+    <w:lsdException w:name="Table List 5" w:semiHidden="1" w:unhideWhenUsed="1"/>
+    <w:lsdException w:name="Table List 6" w:semiHidden="1" w:unhideWhenUsed="1"/>
+    <w:lsdException w:name="Table List 7" w:semiHidden="1" w:unhideWhenUsed="1"/>
+    <w:lsdException w:name="Table List 8" w:semiHidden="1" w:unhideWhenUsed="1"/>
+    <w:lsdException w:name="Table 3D effects 1" w:semiHidden="1" w:unhideWhenUsed="1"/>
+    <w:lsdException w:name="Table 3D effects 2" w:semiHidden="1" w:unhideWhenUsed="1"/>
+    <w:lsdException w:name="Table 3D effects 3" w:semiHidden="1" w:unhideWhenUsed="1"/>
+    <w:lsdException w:name="Table Contemporary" w:semiHidden="1" w:unhideWhenUsed="1"/>
+    <w:lsdException w:name="Table Elegant" w:semiHidden="1" w:unhideWhenUsed="1"/>
+    <w:lsdException w:name="Table Professional" w:semiHidden="1" w:unhideWhenUsed="1"/>
+    <w:lsdException w:name="Table Subtle 1" w:semiHidden="1" w:unhideWhenUsed="1"/>
+    <w:lsdException w:name="Table Subtle 2" w:semiHidden="1" w:unhideWhenUsed="1"/>
+    <w:lsdException w:name="Table Web 1" w:semiHidden="1" w:unhideWhenUsed="1"/>
+    <w:lsdException w:name="Table Web 2" w:semiHidden="1" w:unhideWhenUsed="1"/>
+    <w:lsdException w:name="Table Web 3" w:semiHidden="1" w:unhideWhenUsed="1"/>
+    <w:lsdException w:name="Balloon Text" w:semiHidden="1" w:unhideWhenUsed="1"/>
+    <w:lsdException w:name="Table Grid" w:uiPriority="39"/>
+    <w:lsdException w:name="Table Theme" w:semiHidden="1" w:unhideWhenUsed="1"/>
+    <w:lsdException w:name="Placeholder Text" w:semiHidden="1"/>
+    <w:lsdException w:name="No Spacing" w:uiPriority="1" w:qFormat="1"/>
+    <w:lsdException w:name="Light Shading" w:uiPriority="60"/>
+    <w:lsdException w:name="Light List" w:uiPriority="61"/>
+    <w:lsdException w:name="Light Grid" w:uiPriority="62"/>
+    <w:lsdException w:name="Medium Shading 1" w:uiPriority="63"/>
+    <w:lsdException w:name="Medium Shading 2" w:uiPriority="64"/>
+    <w:lsdException w:name="Medium List 1" w:uiPriority="65"/>
+    <w:lsdException w:name="Medium List 2" w:uiPriority="66"/>
+    <w:lsdException w:name="Medium Grid 1" w:uiPriority="67"/>
+    <w:lsdException w:name="Medium Grid 2" w:uiPriority="68"/>
+    <w:lsdException w:name="Medium Grid 3" w:uiPriority="69"/>
+    <w:lsdException w:name="Dark List" w:uiPriority="70"/>
+    <w:lsdException w:name="Colorful Shading" w:uiPriority="71"/>
+    <w:lsdException w:name="Colorful List" w:uiPriority="72"/>
+    <w:lsdException w:name="Colorful Grid" w:uiPriority="73"/>
+    <w:lsdException w:name="Light Shading Accent 1" w:uiPriority="60"/>
+    <w:lsdException w:name="Light List Accent 1" w:uiPriority="61"/>
+    <w:lsdException w:name="Light Grid Accent 1" w:uiPriority="62"/>
+    <w:lsdException w:name="Medium Shading 1 Accent 1" w:uiPriority="63"/>
+    <w:lsdException w:name="Medium Shading 2 Accent 1" w:uiPriority="64"/>
+    <w:lsdException w:name="Medium List 1 Accent 1" w:uiPriority="65"/>
+    <w:lsdException w:name="Revision" w:semiHidden="1"/>
+    <w:lsdException w:name="List Paragraph" w:uiPriority="34" w:qFormat="1"/>
+    <w:lsdException w:name="Quote" w:uiPriority="29" w:qFormat="1"/>
+    <w:lsdException w:name="Intense Quote" w:uiPriority="30" w:qFormat="1"/>
+    <w:lsdException w:name="Medium List 2 Accent 1" w:uiPriority="66"/>
+    <w:lsdException w:name="Medium Grid 1 Accent 1" w:uiPriority="67"/>
+    <w:lsdException w:name="Medium Grid 2 Accent 1" w:uiPriority="68"/>
+    <w:lsdException w:name="Medium Grid 3 Accent 1" w:uiPriority="69"/>
+    <w:lsdException w:name="Dark List Accent 1" w:uiPriority="70"/>
+    <w:lsdException w:name="Colorful Shading Accent 1" w:uiPriority="71"/>
+    <w:lsdException w:name="Colorful List Accent 1" w:uiPriority="72"/>
+    <w:lsdException w:name="Colorful Grid Accent 1" w:uiPriority="73"/>
+    <w:lsdException w:name="Light Shading Accent 2" w:uiPriority="60"/>
+    <w:lsdException w:name="Light List Accent 2" w:uiPriority="61"/>
+    <w:lsdException w:name="Light Grid Accent 2" w:uiPriority="62"/>
+    <w:lsdException w:name="Medium Shading 1 Accent 2" w:uiPriority="63"/>
+    <w:lsdException w:name="Medium Shading 2 Accent 2" w:uiPriority="64"/>
+    <w:lsdException w:name="Medium List 1 Accent 2" w:uiPriority="65"/>
+    <w:lsdException w:name="Medium List 2 Accent 2" w:uiPriority="66"/>
+    <w:lsdException w:name="Medium Grid 1 Accent 2" w:uiPriority="67"/>
+    <w:lsdException w:name="Medium Grid 2 Accent 2" w:uiPriority="68"/>
+    <w:lsdException w:name="Medium Grid 3 Accent 2" w:uiPriority="69"/>
+    <w:lsdException w:name="Dark List Accent 2" w:uiPriority="70"/>
+    <w:lsdException w:name="Colorful Shading Accent 2" w:uiPriority="71"/>
+    <w:lsdException w:name="Colorful List Accent 2" w:uiPriority="72"/>
+    <w:lsdException w:name="Colorful Grid Accent 2" w:uiPriority="73"/>
+    <w:lsdException w:name="Light Shading Accent 3" w:uiPriority="60"/>
+    <w:lsdException w:name="Light List Accent 3" w:uiPriority="61"/>
+    <w:lsdException w:name="Light Grid Accent 3" w:uiPriority="62"/>
+    <w:lsdException w:name="Medium Shading 1 Accent 3" w:uiPriority="63"/>
+    <w:lsdException w:name="Medium Shading 2 Accent 3" w:uiPriority="64"/>
+    <w:lsdException w:name="Medium List 1 Accent 3" w:uiPriority="65"/>
+    <w:lsdException w:name="Medium List 2 Accent 3" w:uiPriority="66"/>
+    <w:lsdException w:name="Medium Grid 1 Accent 3" w:uiPriority="67"/>
+    <w:lsdException w:name="Medium Grid 2 Accent 3" w:uiPriority="68"/>
+    <w:lsdException w:name="Medium Grid 3 Accent 3" w:uiPriority="69"/>
+    <w:lsdException w:name="Dark List Accent 3" w:uiPriority="70"/>
+    <w:lsdException w:name="Colorful Shading Accent 3" w:uiPriority="71"/>
+    <w:lsdException w:name="Colorful List Accent 3" w:uiPriority="72"/>
+    <w:lsdException w:name="Colorful Grid Accent 3" w:uiPriority="73"/>
+    <w:lsdException w:name="Light Shading Accent 4" w:uiPriority="60"/>
+    <w:lsdException w:name="Light List Accent 4" w:uiPriority="61"/>
+    <w:lsdException w:name="Light Grid Accent 4" w:uiPriority="62"/>
+    <w:lsdException w:name="Medium Shading 1 Accent 4" w:uiPriority="63"/>
+    <w:lsdException w:name="Medium Shading 2 Accent 4" w:uiPriority="64"/>
+    <w:lsdException w:name="Medium List 1 Accent 4" w:uiPriority="65"/>
+    <w:lsdException w:name="Medium List 2 Accent 4" w:uiPriority="66"/>
+    <w:lsdException w:name="Medium Grid 1 Accent 4" w:uiPriority="67"/>
+    <w:lsdException w:name="Medium Grid 2 Accent 4" w:uiPriority="68"/>
+    <w:lsdException w:name="Medium Grid 3 Accent 4" w:uiPriority="69"/>
+    <w:lsdException w:name="Dark List Accent 4" w:uiPriority="70"/>
+    <w:lsdException w:name="Colorful Shading Accent 4" w:uiPriority="71"/>
+    <w:lsdException w:name="Colorful List Accent 4" w:uiPriority="72"/>
+    <w:lsdException w:name="Colorful Grid Accent 4" w:uiPriority="73"/>
+    <w:lsdException w:name="Light Shading Accent 5" w:uiPriority="60"/>
+    <w:lsdException w:name="Light List Accent 5" w:uiPriority="61"/>
+    <w:lsdException w:name="Light Grid Accent 5" w:uiPriority="62"/>
+    <w:lsdException w:name="Medium Shading 1 Accent 5" w:uiPriority="63"/>
+    <w:lsdException w:name="Medium Shading 2 Accent 5" w:uiPriority="64"/>
+    <w:lsdException w:name="Medium List 1 Accent 5" w:uiPriority="65"/>
+    <w:lsdException w:name="Medium List 2 Accent 5" w:uiPriority="66"/>
+    <w:lsdException w:name="Medium Grid 1 Accent 5" w:uiPriority="67"/>
+    <w:lsdException w:name="Medium Grid 2 Accent 5" w:uiPriority="68"/>
+    <w:lsdException w:name="Medium Grid 3 Accent 5" w:uiPriority="69"/>
+    <w:lsdException w:name="Dark List Accent 5" w:uiPriority="70"/>
+    <w:lsdException w:name="Colorful Shading Accent 5" w:uiPriority="71"/>
+    <w:lsdException w:name="Colorful List Accent 5" w:uiPriority="72"/>
+    <w:lsdException w:name="Colorful Grid Accent 5" w:uiPriority="73"/>
+    <w:lsdException w:name="Light Shading Accent 6" w:uiPriority="60"/>
+    <w:lsdException w:name="Light List Accent 6" w:uiPriority="61"/>
+    <w:lsdException w:name="Light Grid Accent 6" w:uiPriority="62"/>
+    <w:lsdException w:name="Medium Shading 1 Accent 6" w:uiPriority="63"/>
+    <w:lsdException w:name="Medium Shading 2 Accent 6" w:uiPriority="64"/>
+    <w:lsdException w:name="Medium List 1 Accent 6" w:uiPriority="65"/>
+    <w:lsdException w:name="Medium List 2 Accent 6" w:uiPriority="66"/>
+    <w:lsdException w:name="Medium Grid 1 Accent 6" w:uiPriority="67"/>
+    <w:lsdException w:name="Medium Grid 2 Accent 6" w:uiPriority="68"/>
+    <w:lsdException w:name="Medium Grid 3 Accent 6" w:uiPriority="69"/>
+    <w:lsdException w:name="Dark List Accent 6" w:uiPriority="70"/>
+    <w:lsdException w:name="Colorful Shading Accent 6" w:uiPriority="71"/>
+    <w:lsdException w:name="Colorful List Accent 6" w:uiPriority="72"/>
+    <w:lsdException w:name="Colorful Grid Accent 6" w:uiPriority="73"/>
+    <w:lsdException w:name="Subtle Emphasis" w:uiPriority="19" w:qFormat="1"/>
+    <w:lsdException w:name="Intense Emphasis" w:uiPriority="21" w:qFormat="1"/>
+    <w:lsdException w:name="Subtle Reference" w:uiPriority="31" w:qFormat="1"/>
+    <w:lsdException w:name="Intense Reference" w:uiPriority="32" w:qFormat="1"/>
+    <w:lsdException w:name="Book Title" w:uiPriority="33" w:qFormat="1"/>
+    <w:lsdException w:name="Bibliography" w:semiHidden="1" w:uiPriority="37" w:unhideWhenUsed="1"/>
+    <w:lsdException w:name="TOC Heading" w:semiHidden="1" w:uiPriority="39" w:unhideWhenUsed="1" w:qFormat="1"/>
+    <w:lsdException w:name="Plain Table 1" w:uiPriority="41"/>
+    <w:lsdException w:name="Plain Table 2" w:uiPriority="42"/>
+    <w:lsdException w:name="Plain Table 3" w:uiPriority="43"/>
+    <w:lsdException w:name="Plain Table 4" w:uiPriority="44"/>
+    <w:lsdException w:name="Plain Table 5" w:uiPriority="45"/>
+    <w:lsdException w:name="Grid Table Light" w:uiPriority="40"/>
+    <w:lsdException w:name="Grid Table 1 Light" w:uiPriority="46"/>
+    <w:lsdException w:name="Grid Table 2" w:uiPriority="47"/>
+    <w:lsdException w:name="Grid Table 3" w:uiPriority="48"/>
+    <w:lsdException w:name="Grid Table 4" w:uiPriority="49"/>
+    <w:lsdException w:name="Grid Table 5 Dark" w:uiPriority="50"/>
+    <w:lsdException w:name="Grid Table 6 Colorful" w:uiPriority="51"/>
+    <w:lsdException w:name="Grid Table 7 Colorful" w:uiPriority="52"/>
+    <w:lsdException w:name="Grid Table 1 Light Accent 1" w:uiPriority="46"/>
+    <w:lsdException w:name="Grid Table 2 Accent 1" w:uiPriority="47"/>
+    <w:lsdException w:name="Grid Table 3 Accent 1" w:uiPriority="48"/>
+    <w:lsdException w:name="Grid Table 4 Accent 1" w:uiPriority="49"/>
+    <w:lsdException w:name="Grid Table 5 Dark Accent 1" w:uiPriority="50"/>
+    <w:lsdException w:name="Grid Table 6 Colorful Accent 1" w:uiPriority="51"/>
+    <w:lsdException w:name="Grid Table 7 Colorful Accent 1" w:uiPriority="52"/>
+    <w:lsdException w:name="Grid Table 1 Light Accent 2" w:uiPriority="46"/>
+    <w:lsdException w:name="Grid Table 2 Accent 2" w:uiPriority="47"/>
+    <w:lsdException w:name="Grid Table 3 Accent 2" w:uiPriority="48"/>
+    <w:lsdException w:name="Grid Table 4 Accent 2" w:uiPriority="49"/>
+    <w:lsdException w:name="Grid Table 5 Dark Accent 2" w:uiPriority="50"/>
+    <w:lsdException w:name="Grid Table 6 Colorful Accent 2" w:uiPriority="51"/>
+    <w:lsdException w:name="Grid Table 7 Colorful Accent 2" w:uiPriority="52"/>
+    <w:lsdException w:name="Grid Table 1 Light Accent 3" w:uiPriority="46"/>
+    <w:lsdException w:name="Grid Table 2 Accent 3" w:uiPriority="47"/>
+    <w:lsdException w:name="Grid Table 3 Accent 3" w:uiPriority="48"/>
+    <w:lsdException w:name="Grid Table 4 Accent 3" w:uiPriority="49"/>
+    <w:lsdException w:name="Grid Table 5 Dark Accent 3" w:uiPriority="50"/>
+    <w:lsdException w:name="Grid Table 6 Colorful Accent 3" w:uiPriority="51"/>
+    <w:lsdException w:name="Grid Table 7 Colorful Accent 3" w:uiPriority="52"/>
+    <w:lsdException w:name="Grid Table 1 Light Accent 4" w:uiPriority="46"/>
+    <w:lsdException w:name="Grid Table 2 Accent 4" w:uiPriority="47"/>
+    <w:lsdException w:name="Grid Table 3 Accent 4" w:uiPriority="48"/>
+    <w:lsdException w:name="Grid Table 4 Accent 4" w:uiPriority="49"/>
+    <w:lsdException w:name="Grid Table 5 Dark Accent 4" w:uiPriority="50"/>
+    <w:lsdException w:name="Grid Table 6 Colorful Accent 4" w:uiPriority="51"/>
+    <w:lsdException w:name="Grid Table 7 Colorful Accent 4" w:uiPriority="52"/>
+    <w:lsdException w:name="Grid Table 1 Light Accent 5" w:uiPriority="46"/>
+    <w:lsdException w:name="Grid Table 2 Accent 5" w:uiPriority="47"/>
+    <w:lsdException w:name="Grid Table 3 Accent 5" w:uiPriority="48"/>
+    <w:lsdException w:name="Grid Table 4 Accent 5" w:uiPriority="49"/>
+    <w:lsdException w:name="Grid Table 5 Dark Accent 5" w:uiPriority="50"/>
+    <w:lsdException w:name="Grid Table 6 Colorful Accent 5" w:uiPriority="51"/>
+    <w:lsdException w:name="Grid Table 7 Colorful Accent 5" w:uiPriority="52"/>
+    <w:lsdException w:name="Grid Table 1 Light Accent 6" w:uiPriority="46"/>
+    <w:lsdException w:name="Grid Table 2 Accent 6" w:uiPriority="47"/>
+    <w:lsdException w:name="Grid Table 3 Accent 6" w:uiPriority="48"/>
+    <w:lsdException w:name="Grid Table 4 Accent 6" w:uiPriority="49"/>
+    <w:lsdException w:name="Grid Table 5 Dark Accent 6" w:uiPriority="50"/>
+    <w:lsdException w:name="Grid Table 6 Colorful Accent 6" w:uiPriority="51"/>
+    <w:lsdException w:name="Grid Table 7 Colorful Accent 6" w:uiPriority="52"/>
+    <w:lsdException w:name="List Table 1 Light" w:uiPriority="46"/>
+    <w:lsdException w:name="List Table 2" w:uiPriority="47"/>
+    <w:lsdException w:name="List Table 3" w:uiPriority="48"/>
+    <w:lsdException w:name="List Table 4" w:uiPriority="49"/>
+    <w:lsdException w:name="List Table 5 Dark" w:uiPriority="50"/>
+    <w:lsdException w:name="List Table 6 Colorful" w:uiPriority="51"/>
+    <w:lsdException w:name="List Table 7 Colorful" w:uiPriority="52"/>
+    <w:lsdException w:name="List Table 1 Light Accent 1" w:uiPriority="46"/>
+    <w:lsdException w:name="List Table 2 Accent 1" w:uiPriority="47"/>
+    <w:lsdException w:name="List Table 3 Accent 1" w:uiPriority="48"/>
+    <w:lsdException w:name="List Table 4 Accent 1" w:uiPriority="49"/>
+    <w:lsdException w:name="List Table 5 Dark Accent 1" w:uiPriority="50"/>
+    <w:lsdException w:name="List Table 6 Colorful Accent 1" w:uiPriority="51"/>
+    <w:lsdException w:name="List Table 7 Colorful Accent 1" w:uiPriority="52"/>
+    <w:lsdException w:name="List Table 1 Light Accent 2" w:uiPriority="46"/>
+    <w:lsdException w:name="List Table 2 Accent 2" w:uiPriority="47"/>
+    <w:lsdException w:name="List Table 3 Accent 2" w:uiPriority="48"/>
+    <w:lsdException w:name="List Table 4 Accent 2" w:uiPriority="49"/>
+    <w:lsdException w:name="List Table 5 Dark Accent 2" w:uiPriority="50"/>
+    <w:lsdException w:name="List Table 6 Colorful Accent 2" w:uiPriority="51"/>
+    <w:lsdException w:name="List Table 7 Colorful Accent 2" w:uiPriority="52"/>
+    <w:lsdException w:name="List Table 1 Light Accent 3" w:uiPriority="46"/>
+    <w:lsdException w:name="List Table 2 Accent 3" w:uiPriority="47"/>
+    <w:lsdException w:name="List Table 3 Accent 3" w:uiPriority="48"/>
+    <w:lsdException w:name="List Table 4 Accent 3" w:uiPriority="49"/>
+    <w:lsdException w:name="List Table 5 Dark Accent 3" w:uiPriority="50"/>
+    <w:lsdException w:name="List Table 6 Colorful Accent 3" w:uiPriority="51"/>
+    <w:lsdException w:name="List Table 7 Colorful Accent 3" w:uiPriority="52"/>
+    <w:lsdException w:name="List Table 1 Light Accent 4" w:uiPriority="46"/>
+    <w:lsdException w:name="List Table 2 Accent 4" w:uiPriority="47"/>
+    <w:lsdException w:name="List Table 3 Accent 4" w:uiPriority="48"/>
+    <w:lsdException w:name="List Table 4 Accent 4" w:uiPriority="49"/>
+    <w:lsdException w:name="List Table 5 Dark Accent 4" w:uiPriority="50"/>
+    <w:lsdException w:name="List Table 6 Colorful Accent 4" w:uiPriority="51"/>
+    <w:lsdException w:name="List Table 7 Colorful Accent 4" w:uiPriority="52"/>
+    <w:lsdException w:name="List Table 1 Light Accent 5" w:uiPriority="46"/>
+    <w:lsdException w:name="List Table 2 Accent 5" w:uiPriority="47"/>
+    <w:lsdException w:name="List Table 3 Accent 5" w:uiPriority="48"/>
+    <w:lsdException w:name="List Table 4 Accent 5" w:uiPriority="49"/>
+    <w:lsdException w:name="List Table 5 Dark Accent 5" w:uiPriority="50"/>
+    <w:lsdException w:name="List Table 6 Colorful Accent 5" w:uiPriority="51"/>
+    <w:lsdException w:name="List Table 7 Colorful Accent 5" w:uiPriority="52"/>
+    <w:lsdException w:name="List Table 1 Light Accent 6" w:uiPriority="46"/>
+    <w:lsdException w:name="List Table 2 Accent 6" w:uiPriority="47"/>
+    <w:lsdException w:name="List Table 3 Accent 6" w:uiPriority="48"/>
+    <w:lsdException w:name="List Table 4 Accent 6" w:uiPriority="49"/>
+    <w:lsdException w:name="List Table 5 Dark Accent 6" w:uiPriority="50"/>
+    <w:lsdException w:name="List Table 6 Colorful Accent 6" w:uiPriority="51"/>
+    <w:lsdException w:name="List Table 7 Colorful Accent 6" w:uiPriority="52"/>
+    <w:lsdException w:name="Mention" w:semiHidden="1" w:unhideWhenUsed="1"/>
+    <w:lsdException w:name="Smart Hyperlink" w:semiHidden="1" w:unhideWhenUsed="1"/>
+    <w:lsdException w:name="Hashtag" w:semiHidden="1" w:unhideWhenUsed="1"/>
+  </w:latentStyles>
+  <w:style w:type="paragraph" w:default="1" w:styleId="Normal">
+    <w:name w:val="Normal"/>
+    <w:qFormat/>
+  </w:style>
+  <w:style w:type="character" w:default="1" w:styleId="DefaultParagraphFont">
+    <w:name w:val="Default Paragraph Font"/>
+    <w:uiPriority w:val="1"/>
+    <w:semiHidden/>
+    <w:unhideWhenUsed/>
+  </w:style>
+  <w:style w:type="table" w:default="1" w:styleId="TableNormal">
+    <w:name w:val="Normal Table"/>
+    <w:uiPriority w:val="99"/>
+    <w:semiHidden/>
+    <w:unhideWhenUsed/>
+    <w:tblPr>
+      <w:tblInd w:w="0" w:type="dxa"/>
+      <w:tblCellMar>
+        <w:top w:w="0" w:type="dxa"/>
+        <w:left w:w="108" w:type="dxa"/>
+        <w:bottom w:w="0" w:type="dxa"/>
+        <w:right w:w="108" w:type="dxa"/>
+      </w:tblCellMar>
+    </w:tblPr>
+  </w:style>
+  <w:style w:type="numbering" w:default="1" w:styleId="NoList">
+    <w:name w:val="No List"/>
+    <w:uiPriority w:val="99"/>
+    <w:semiHidden/>
+    <w:unhideWhenUsed/>
+  </w:style>
+  <w:style w:type="paragraph" w:customStyle="1" w:styleId="2FE7237917C944D6A07482118AE92EB2">
+    <w:name w:val="2FE7237917C944D6A07482118AE92EB2"/>
+    <w:rsid w:val="0030325F"/>
+  </w:style>
+</w:styles>
+</file>
+
+<file path=word/glossary/webSettings.xml><?xml version="1.0" encoding="utf-8"?>
+<w:webSettings xmlns:mc="http://schemas.openxmlformats.org/markup-compatibility/2006" xmlns:r="http://schemas.openxmlformats.org/officeDocument/2006/relationships" xmlns:w="http://schemas.openxmlformats.org/wordprocessingml/2006/main" xmlns:w14="http://schemas.microsoft.com/office/word/2010/wordml" xmlns:w15="http://schemas.microsoft.com/office/word/2012/wordml" xmlns:w16se="http://schemas.microsoft.com/office/word/2015/wordml/symex" mc:Ignorable="w14 w15 w16se">
+  <w:optimizeForBrowser/>
+  <w:allowPNG/>
+</w:webSettings>
 </file>
 
 <file path=word/theme/theme1.xml><?xml version="1.0" encoding="utf-8"?>
@@ -11762,4 +12235,16 @@
     </a:ext>
   </a:extLst>
 </a:theme>
+</file>
+
+<file path=customXml/item1.xml><?xml version="1.0" encoding="utf-8"?>
+<b:Sources xmlns:b="http://schemas.openxmlformats.org/officeDocument/2006/bibliography" xmlns="http://schemas.openxmlformats.org/officeDocument/2006/bibliography" SelectedStyle="\APASixthEditionOfficeOnline.xsl" StyleName="APA" Version="6"/>
+</file>
+
+<file path=customXml/itemProps1.xml><?xml version="1.0" encoding="utf-8"?>
+<ds:datastoreItem xmlns:ds="http://schemas.openxmlformats.org/officeDocument/2006/customXml" ds:itemID="{2A8591E8-84F5-4F34-9EDF-6CBFB0212645}">
+  <ds:schemaRefs>
+    <ds:schemaRef ds:uri="http://schemas.openxmlformats.org/officeDocument/2006/bibliography"/>
+  </ds:schemaRefs>
+</ds:datastoreItem>
 </file>
</xml_diff>